<commit_message>
Looked over docs and made two small changes. Added some time.
</commit_message>
<xml_diff>
--- a/docs/Senior Capstone Project Proposal - Team 6.docx
+++ b/docs/Senior Capstone Project Proposal - Team 6.docx
@@ -108,7 +108,16 @@
           <w:sz w:val="24"/>
           <w:szCs w:val="24"/>
         </w:rPr>
-        <w:t xml:space="preserve"> Real </w:t>
+        <w:t xml:space="preserve"> </w:t>
+      </w:r>
+      <w:r>
+        <w:rPr>
+          <w:rFonts w:ascii="Times New Roman" w:hAnsi="Times New Roman"/>
+          <w:b/>
+          <w:sz w:val="24"/>
+          <w:szCs w:val="24"/>
+        </w:rPr>
+        <w:t xml:space="preserve">Real </w:t>
       </w:r>
       <w:proofErr w:type="spellStart"/>
       <w:r>
@@ -148,7 +157,18 @@
           <w:sz w:val="24"/>
           <w:szCs w:val="24"/>
         </w:rPr>
-        <w:t>: Programming a Self-Reconfiguring Robot</w:t>
+        <w:t>: Programming a Self-C</w:t>
+      </w:r>
+      <w:bookmarkStart w:id="0" w:name="_GoBack"/>
+      <w:bookmarkEnd w:id="0"/>
+      <w:r>
+        <w:rPr>
+          <w:rFonts w:ascii="Times New Roman" w:hAnsi="Times New Roman"/>
+          <w:b/>
+          <w:sz w:val="24"/>
+          <w:szCs w:val="24"/>
+        </w:rPr>
+        <w:t>onfiguring Robot</w:t>
       </w:r>
     </w:p>
     <w:p>
@@ -1126,25 +1146,7 @@
                 <w:sz w:val="24"/>
                 <w:szCs w:val="24"/>
               </w:rPr>
-              <w:t>Analogical Constructivism and Reasoning Lab (</w:t>
-            </w:r>
-            <w:proofErr w:type="spellStart"/>
-            <w:r>
-              <w:rPr>
-                <w:rFonts w:ascii="Times New Roman" w:hAnsi="Times New Roman"/>
-                <w:sz w:val="24"/>
-                <w:szCs w:val="24"/>
-              </w:rPr>
-              <w:t>ACoRL</w:t>
-            </w:r>
-            <w:proofErr w:type="spellEnd"/>
-            <w:r>
-              <w:rPr>
-                <w:rFonts w:ascii="Times New Roman" w:hAnsi="Times New Roman"/>
-                <w:sz w:val="24"/>
-                <w:szCs w:val="24"/>
-              </w:rPr>
-              <w:t>)</w:t>
+              <w:t>Analogical Constructivism and Reasoning Lab (ACoRL)</w:t>
             </w:r>
           </w:p>
         </w:tc>
@@ -1320,10 +1322,10 @@
                   <v:path o:extrusionok="f" gradientshapeok="t" o:connecttype="rect"/>
                   <o:lock v:ext="edit" aspectratio="t"/>
                 </v:shapetype>
-                <v:shape id="_x0000_i1069" type="#_x0000_t75" style="width:112.5pt;height:19.5pt" o:ole="">
+                <v:shape id="_x0000_i1031" type="#_x0000_t75" style="width:112.5pt;height:19.5pt" o:ole="">
                   <v:imagedata r:id="rId8" o:title=""/>
                 </v:shape>
-                <w:control r:id="rId9" w:name="CheckBox3" w:shapeid="_x0000_i1069"/>
+                <w:control r:id="rId9" w:name="CheckBox3" w:shapeid="_x0000_i1031"/>
               </w:object>
             </w:r>
           </w:p>
@@ -1355,10 +1357,10 @@
                 <w:szCs w:val="24"/>
               </w:rPr>
               <w:object w:dxaOrig="225" w:dyaOrig="225">
-                <v:shape id="_x0000_i1068" type="#_x0000_t75" style="width:114pt;height:20.25pt" o:ole="">
+                <v:shape id="_x0000_i1033" type="#_x0000_t75" style="width:114pt;height:20.25pt" o:ole="">
                   <v:imagedata r:id="rId10" o:title=""/>
                 </v:shape>
-                <w:control r:id="rId11" w:name="CheckBox311" w:shapeid="_x0000_i1068"/>
+                <w:control r:id="rId11" w:name="CheckBox311" w:shapeid="_x0000_i1033"/>
               </w:object>
             </w:r>
           </w:p>
@@ -1389,10 +1391,10 @@
                 <w:szCs w:val="24"/>
               </w:rPr>
               <w:object w:dxaOrig="225" w:dyaOrig="225">
-                <v:shape id="_x0000_i1067" type="#_x0000_t75" style="width:102.75pt;height:20.25pt" o:ole="">
+                <v:shape id="_x0000_i1035" type="#_x0000_t75" style="width:102.75pt;height:20.25pt" o:ole="">
                   <v:imagedata r:id="rId12" o:title=""/>
                 </v:shape>
-                <w:control r:id="rId13" w:name="CheckBox31" w:shapeid="_x0000_i1067"/>
+                <w:control r:id="rId13" w:name="CheckBox31" w:shapeid="_x0000_i1035"/>
               </w:object>
             </w:r>
           </w:p>
@@ -1501,6 +1503,7 @@
               <w:rPr>
                 <w:rFonts w:ascii="Times New Roman" w:hAnsi="Times New Roman" w:cs="Times New Roman"/>
               </w:rPr>
+              <w:lastRenderedPageBreak/>
               <w:t>T</w:t>
             </w:r>
             <w:r>
@@ -1614,27 +1617,13 @@
               <w:rPr>
                 <w:rFonts w:ascii="Times New Roman" w:hAnsi="Times New Roman" w:cs="Times New Roman"/>
               </w:rPr>
-              <w:t xml:space="preserve">.  </w:t>
-            </w:r>
-            <w:proofErr w:type="spellStart"/>
-            <w:r>
-              <w:rPr>
-                <w:rFonts w:ascii="Times New Roman" w:hAnsi="Times New Roman" w:cs="Times New Roman"/>
-              </w:rPr>
-              <w:t>T</w:t>
-            </w:r>
-            <w:r>
-              <w:rPr>
-                <w:rFonts w:ascii="Times New Roman" w:hAnsi="Times New Roman" w:cs="Times New Roman"/>
-              </w:rPr>
-              <w:t>he</w:t>
-            </w:r>
-            <w:proofErr w:type="spellEnd"/>
-            <w:r>
-              <w:rPr>
-                <w:rFonts w:ascii="Times New Roman" w:hAnsi="Times New Roman" w:cs="Times New Roman"/>
-              </w:rPr>
-              <w:t xml:space="preserve"> CS senior design team will</w:t>
+              <w:t>.  T</w:t>
+            </w:r>
+            <w:r>
+              <w:rPr>
+                <w:rFonts w:ascii="Times New Roman" w:hAnsi="Times New Roman" w:cs="Times New Roman"/>
+              </w:rPr>
+              <w:t>he CS senior design team will</w:t>
             </w:r>
             <w:r>
               <w:rPr>
@@ -1826,6 +1815,7 @@
                 <w:sz w:val="24"/>
                 <w:szCs w:val="24"/>
               </w:rPr>
+              <w:lastRenderedPageBreak/>
               <w:t>R</w:t>
             </w:r>
             <w:r>
@@ -2181,15 +2171,8 @@
                 <w:sz w:val="24"/>
                 <w:szCs w:val="24"/>
               </w:rPr>
-              <w:t xml:space="preserve">Receive </w:t>
-            </w:r>
-            <w:r>
-              <w:rPr>
-                <w:rFonts w:ascii="Times New Roman" w:hAnsi="Times New Roman" w:cs="Times New Roman"/>
-                <w:sz w:val="24"/>
-                <w:szCs w:val="24"/>
-              </w:rPr>
-              <w:t>sensor data from the control application</w:t>
+              <w:lastRenderedPageBreak/>
+              <w:t>Receive sensor data from the control application</w:t>
             </w:r>
           </w:p>
         </w:tc>
@@ -2222,6 +2205,7 @@
                 <w:sz w:val="24"/>
                 <w:szCs w:val="24"/>
               </w:rPr>
+              <w:lastRenderedPageBreak/>
               <w:t>Optional features</w:t>
             </w:r>
           </w:p>
@@ -2256,17 +2240,7 @@
                 <w:sz w:val="24"/>
                 <w:szCs w:val="24"/>
               </w:rPr>
-              <w:t>Add more advanced commands to the robot’s internals</w:t>
-            </w:r>
-            <w:bookmarkStart w:id="0" w:name="_GoBack"/>
-            <w:bookmarkEnd w:id="0"/>
-            <w:r>
-              <w:rPr>
-                <w:rFonts w:ascii="Times New Roman" w:hAnsi="Times New Roman" w:cs="Times New Roman"/>
-                <w:sz w:val="24"/>
-                <w:szCs w:val="24"/>
-              </w:rPr>
-              <w:t xml:space="preserve"> library</w:t>
+              <w:t>Add more advanced commands to the robot’s internals library</w:t>
             </w:r>
           </w:p>
           <w:p>
@@ -2386,7 +2360,25 @@
                 <w:sz w:val="24"/>
                 <w:szCs w:val="24"/>
               </w:rPr>
-              <w:t xml:space="preserve"> Nano Arduino Microcontrolle</w:t>
+              <w:t xml:space="preserve"> Nano </w:t>
+            </w:r>
+            <w:proofErr w:type="spellStart"/>
+            <w:r>
+              <w:rPr>
+                <w:rFonts w:ascii="Times New Roman" w:hAnsi="Times New Roman" w:cs="Times New Roman"/>
+                <w:sz w:val="24"/>
+                <w:szCs w:val="24"/>
+              </w:rPr>
+              <w:t>Arduino</w:t>
+            </w:r>
+            <w:proofErr w:type="spellEnd"/>
+            <w:r>
+              <w:rPr>
+                <w:rFonts w:ascii="Times New Roman" w:hAnsi="Times New Roman" w:cs="Times New Roman"/>
+                <w:sz w:val="24"/>
+                <w:szCs w:val="24"/>
+              </w:rPr>
+              <w:t xml:space="preserve"> Microcontrolle</w:t>
             </w:r>
             <w:r>
               <w:rPr>
@@ -3208,7 +3200,6 @@
           <w:sz w:val="24"/>
           <w:szCs w:val="24"/>
         </w:rPr>
-        <w:lastRenderedPageBreak/>
         <w:t>As the Project Advisor, I agree to meet regularly with the student project team, manage their activities, and participate in the evaluation of project deliverables.</w:t>
       </w:r>
     </w:p>
@@ -3590,7 +3581,7 @@
 
 <file path=word/numbering.xml><?xml version="1.0" encoding="utf-8"?>
 <w:numbering xmlns:wpc="http://schemas.microsoft.com/office/word/2010/wordprocessingCanvas" xmlns:mc="http://schemas.openxmlformats.org/markup-compatibility/2006" xmlns:o="urn:schemas-microsoft-com:office:office" xmlns:r="http://schemas.openxmlformats.org/officeDocument/2006/relationships" xmlns:m="http://schemas.openxmlformats.org/officeDocument/2006/math" xmlns:v="urn:schemas-microsoft-com:vml" xmlns:wp14="http://schemas.microsoft.com/office/word/2010/wordprocessingDrawing" xmlns:wp="http://schemas.openxmlformats.org/drawingml/2006/wordprocessingDrawing" xmlns:w10="urn:schemas-microsoft-com:office:word" xmlns:w="http://schemas.openxmlformats.org/wordprocessingml/2006/main" xmlns:w14="http://schemas.microsoft.com/office/word/2010/wordml" xmlns:w15="http://schemas.microsoft.com/office/word/2012/wordml" xmlns:wpg="http://schemas.microsoft.com/office/word/2010/wordprocessingGroup" xmlns:wpi="http://schemas.microsoft.com/office/word/2010/wordprocessingInk" xmlns:wne="http://schemas.microsoft.com/office/word/2006/wordml" xmlns:wps="http://schemas.microsoft.com/office/word/2010/wordprocessingShape" mc:Ignorable="w14 w15 wp14">
-  <w:abstractNum w:abstractNumId="0" w15:restartNumberingAfterBreak="0">
+  <w:abstractNum w:abstractNumId="0">
     <w:nsid w:val="FFFFFFFB"/>
     <w:multiLevelType w:val="multilevel"/>
     <w:tmpl w:val="0FE4D956"/>
@@ -3670,7 +3661,7 @@
       </w:rPr>
     </w:lvl>
   </w:abstractNum>
-  <w:abstractNum w:abstractNumId="1" w15:restartNumberingAfterBreak="0">
+  <w:abstractNum w:abstractNumId="1">
     <w:nsid w:val="0D0B1847"/>
     <w:multiLevelType w:val="hybridMultilevel"/>
     <w:tmpl w:val="DA546AF8"/>
@@ -3762,7 +3753,7 @@
       </w:pPr>
     </w:lvl>
   </w:abstractNum>
-  <w:abstractNum w:abstractNumId="2" w15:restartNumberingAfterBreak="0">
+  <w:abstractNum w:abstractNumId="2">
     <w:nsid w:val="193F4889"/>
     <w:multiLevelType w:val="hybridMultilevel"/>
     <w:tmpl w:val="FF282A14"/>
@@ -3848,7 +3839,7 @@
       </w:pPr>
     </w:lvl>
   </w:abstractNum>
-  <w:abstractNum w:abstractNumId="3" w15:restartNumberingAfterBreak="0">
+  <w:abstractNum w:abstractNumId="3">
     <w:nsid w:val="31315AD7"/>
     <w:multiLevelType w:val="hybridMultilevel"/>
     <w:tmpl w:val="8D2EAB70"/>
@@ -3961,7 +3952,7 @@
       </w:rPr>
     </w:lvl>
   </w:abstractNum>
-  <w:abstractNum w:abstractNumId="4" w15:restartNumberingAfterBreak="0">
+  <w:abstractNum w:abstractNumId="4">
     <w:nsid w:val="77751BEE"/>
     <w:multiLevelType w:val="hybridMultilevel"/>
     <w:tmpl w:val="6BD40BB8"/>
@@ -4047,7 +4038,7 @@
       </w:pPr>
     </w:lvl>
   </w:abstractNum>
-  <w:abstractNum w:abstractNumId="5" w15:restartNumberingAfterBreak="0">
+  <w:abstractNum w:abstractNumId="5">
     <w:nsid w:val="7CF469A5"/>
     <w:multiLevelType w:val="hybridMultilevel"/>
     <w:tmpl w:val="7C02DD76"/>
@@ -5021,6 +5012,7 @@
     <w:uiPriority w:val="59"/>
     <w:rsid w:val="00460E44"/>
     <w:tblPr>
+      <w:tblInd w:w="0" w:type="dxa"/>
       <w:tblBorders>
         <w:top w:val="single" w:sz="4" w:space="0" w:color="auto"/>
         <w:left w:val="single" w:sz="4" w:space="0" w:color="auto"/>
@@ -5029,6 +5021,12 @@
         <w:insideH w:val="single" w:sz="4" w:space="0" w:color="auto"/>
         <w:insideV w:val="single" w:sz="4" w:space="0" w:color="auto"/>
       </w:tblBorders>
+      <w:tblCellMar>
+        <w:top w:w="0" w:type="dxa"/>
+        <w:left w:w="108" w:type="dxa"/>
+        <w:bottom w:w="0" w:type="dxa"/>
+        <w:right w:w="108" w:type="dxa"/>
+      </w:tblCellMar>
     </w:tblPr>
   </w:style>
   <w:style w:type="paragraph" w:styleId="NoSpacing">

</xml_diff>